<commit_message>
update links in readme
</commit_message>
<xml_diff>
--- a/teoreticka_cast/sablona-dp-tf-jednostranna.docx
+++ b/teoreticka_cast/sablona-dp-tf-jednostranna.docx
@@ -1,6 +1,6 @@
 
 <file path=word/document.xml><?xml version="1.0" encoding="utf-8"?>
-<w:document xmlns:wpc="http://schemas.microsoft.com/office/word/2010/wordprocessingCanvas" xmlns:cx="http://schemas.microsoft.com/office/drawing/2014/chartex" xmlns:cx1="http://schemas.microsoft.com/office/drawing/2015/9/8/chartex" xmlns:cx2="http://schemas.microsoft.com/office/drawing/2015/10/21/chartex" xmlns:cx3="http://schemas.microsoft.com/office/drawing/2016/5/9/chartex" xmlns:cx4="http://schemas.microsoft.com/office/drawing/2016/5/10/chartex" xmlns:cx5="http://schemas.microsoft.com/office/drawing/2016/5/11/chartex" xmlns:cx6="http://schemas.microsoft.com/office/drawing/2016/5/12/chartex" xmlns:cx7="http://schemas.microsoft.com/office/drawing/2016/5/13/chartex" xmlns:cx8="http://schemas.microsoft.com/office/drawing/2016/5/14/chartex" xmlns:mc="http://schemas.openxmlformats.org/markup-compatibility/2006" xmlns:aink="http://schemas.microsoft.com/office/drawing/2016/ink" xmlns:am3d="http://schemas.microsoft.com/office/drawing/2017/model3d" xmlns:o="urn:schemas-microsoft-com:office:office" xmlns:oel="http://schemas.microsoft.com/office/2019/extlst" xmlns:r="http://schemas.openxmlformats.org/officeDocument/2006/relationships" xmlns:m="http://schemas.openxmlformats.org/officeDocument/2006/math" xmlns:v="urn:schemas-microsoft-com:vml" xmlns:wp14="http://schemas.microsoft.com/office/word/2010/wordprocessingDrawing" xmlns:wp="http://schemas.openxmlformats.org/drawingml/2006/wordprocessingDrawing" xmlns:w10="urn:schemas-microsoft-com:office:word" xmlns:w="http://schemas.openxmlformats.org/wordprocessingml/2006/main" xmlns:w14="http://schemas.microsoft.com/office/word/2010/wordml" xmlns:w15="http://schemas.microsoft.com/office/word/2012/wordml" xmlns:w16cex="http://schemas.microsoft.com/office/word/2018/wordml/cex" xmlns:w16cid="http://schemas.microsoft.com/office/word/2016/wordml/cid" xmlns:w16="http://schemas.microsoft.com/office/word/2018/wordml" xmlns:w16sdtdh="http://schemas.microsoft.com/office/word/2020/wordml/sdtdatahash" xmlns:w16se="http://schemas.microsoft.com/office/word/2015/wordml/symex" xmlns:wpg="http://schemas.microsoft.com/office/word/2010/wordprocessingGroup" xmlns:wpi="http://schemas.microsoft.com/office/word/2010/wordprocessingInk" xmlns:wne="http://schemas.microsoft.com/office/word/2006/wordml" xmlns:wps="http://schemas.microsoft.com/office/word/2010/wordprocessingShape" mc:Ignorable="w14 w15 w16se w16cid w16 w16cex w16sdtdh wp14">
+<w:document xmlns:wpc="http://schemas.microsoft.com/office/word/2010/wordprocessingCanvas" xmlns:cx="http://schemas.microsoft.com/office/drawing/2014/chartex" xmlns:cx1="http://schemas.microsoft.com/office/drawing/2015/9/8/chartex" xmlns:cx2="http://schemas.microsoft.com/office/drawing/2015/10/21/chartex" xmlns:cx3="http://schemas.microsoft.com/office/drawing/2016/5/9/chartex" xmlns:cx4="http://schemas.microsoft.com/office/drawing/2016/5/10/chartex" xmlns:cx5="http://schemas.microsoft.com/office/drawing/2016/5/11/chartex" xmlns:cx6="http://schemas.microsoft.com/office/drawing/2016/5/12/chartex" xmlns:cx7="http://schemas.microsoft.com/office/drawing/2016/5/13/chartex" xmlns:cx8="http://schemas.microsoft.com/office/drawing/2016/5/14/chartex" xmlns:mc="http://schemas.openxmlformats.org/markup-compatibility/2006" xmlns:aink="http://schemas.microsoft.com/office/drawing/2016/ink" xmlns:am3d="http://schemas.microsoft.com/office/drawing/2017/model3d" xmlns:o="urn:schemas-microsoft-com:office:office" xmlns:oel="http://schemas.microsoft.com/office/2019/extlst" xmlns:r="http://schemas.openxmlformats.org/officeDocument/2006/relationships" xmlns:m="http://schemas.openxmlformats.org/officeDocument/2006/math" xmlns:v="urn:schemas-microsoft-com:vml" xmlns:wp14="http://schemas.microsoft.com/office/word/2010/wordprocessingDrawing" xmlns:wp="http://schemas.openxmlformats.org/drawingml/2006/wordprocessingDrawing" xmlns:w10="urn:schemas-microsoft-com:office:word" xmlns:w="http://schemas.openxmlformats.org/wordprocessingml/2006/main" xmlns:w14="http://schemas.microsoft.com/office/word/2010/wordml" xmlns:w15="http://schemas.microsoft.com/office/word/2012/wordml" xmlns:w16cex="http://schemas.microsoft.com/office/word/2018/wordml/cex" xmlns:w16cid="http://schemas.microsoft.com/office/word/2016/wordml/cid" xmlns:w16="http://schemas.microsoft.com/office/word/2018/wordml" xmlns:w16du="http://schemas.microsoft.com/office/word/2023/wordml/word16du" xmlns:w16sdtdh="http://schemas.microsoft.com/office/word/2020/wordml/sdtdatahash" xmlns:w16se="http://schemas.microsoft.com/office/word/2015/wordml/symex" xmlns:wpg="http://schemas.microsoft.com/office/word/2010/wordprocessingGroup" xmlns:wpi="http://schemas.microsoft.com/office/word/2010/wordprocessingInk" xmlns:wne="http://schemas.microsoft.com/office/word/2006/wordml" xmlns:wps="http://schemas.microsoft.com/office/word/2010/wordprocessingShape" mc:Ignorable="w14 w15 w16se w16cid w16 w16cex w16sdtdh w16du wp14">
   <w:body>
     <w:p>
       <w:pPr>
@@ -211,23 +211,7 @@
           <w:rFonts w:cs="Times New Roman"/>
           <w:szCs w:val="44"/>
         </w:rPr>
-        <w:t xml:space="preserve">Návrh a realizace kontrolního systému na </w:t>
-      </w:r>
-      <w:proofErr w:type="spellStart"/>
-      <w:r>
-        <w:rPr>
-          <w:rFonts w:cs="Times New Roman"/>
-          <w:szCs w:val="44"/>
-        </w:rPr>
-        <w:t>WiFi</w:t>
-      </w:r>
-      <w:proofErr w:type="spellEnd"/>
-      <w:r>
-        <w:rPr>
-          <w:rFonts w:cs="Times New Roman"/>
-          <w:szCs w:val="44"/>
-        </w:rPr>
-        <w:t xml:space="preserve"> síti</w:t>
+        <w:t>Návrh a realizace kontrolního systému na WiFi síti</w:t>
       </w:r>
     </w:p>
     <w:p>
@@ -720,21 +704,7 @@
         <w:rPr>
           <w:rFonts w:cs="Times New Roman"/>
         </w:rPr>
-        <w:t xml:space="preserve">Návrh a realizace kontrolního systému na </w:t>
-      </w:r>
-      <w:proofErr w:type="spellStart"/>
-      <w:r>
-        <w:rPr>
-          <w:rFonts w:cs="Times New Roman"/>
-        </w:rPr>
-        <w:t>WiFi</w:t>
-      </w:r>
-      <w:proofErr w:type="spellEnd"/>
-      <w:r>
-        <w:rPr>
-          <w:rFonts w:cs="Times New Roman"/>
-        </w:rPr>
-        <w:t xml:space="preserve"> síti</w:t>
+        <w:t>Návrh a realizace kontrolního systému na WiFi síti</w:t>
       </w:r>
       <w:r>
         <w:rPr>
@@ -804,23 +774,7 @@
           <w:rFonts w:cs="Times New Roman"/>
           <w:szCs w:val="20"/>
         </w:rPr>
-        <w:t>(</w:t>
-      </w:r>
-      <w:proofErr w:type="spellStart"/>
-      <w:r>
-        <w:rPr>
-          <w:rFonts w:cs="Times New Roman"/>
-          <w:szCs w:val="20"/>
-        </w:rPr>
-        <w:t>ka</w:t>
-      </w:r>
-      <w:proofErr w:type="spellEnd"/>
-      <w:r>
-        <w:rPr>
-          <w:rFonts w:cs="Times New Roman"/>
-          <w:szCs w:val="20"/>
-        </w:rPr>
-        <w:t>)</w:t>
+        <w:t>(ka)</w:t>
       </w:r>
       <w:r>
         <w:rPr>
@@ -1334,21 +1288,7 @@
           <w:rFonts w:cs="Times New Roman"/>
         </w:rPr>
         <w:lastRenderedPageBreak/>
-        <w:t xml:space="preserve">Návrh a realizace kontrolního systému na </w:t>
-      </w:r>
-      <w:proofErr w:type="spellStart"/>
-      <w:r>
-        <w:rPr>
-          <w:rFonts w:cs="Times New Roman"/>
-        </w:rPr>
-        <w:t>WiFi</w:t>
-      </w:r>
-      <w:proofErr w:type="spellEnd"/>
-      <w:r>
-        <w:rPr>
-          <w:rFonts w:cs="Times New Roman"/>
-        </w:rPr>
-        <w:t xml:space="preserve"> síti</w:t>
+        <w:t>Návrh a realizace kontrolního systému na WiFi síti</w:t>
       </w:r>
     </w:p>
     <w:p>
@@ -1509,27 +1449,7 @@
           <w:lang w:val="en-GB"/>
         </w:rPr>
         <w:lastRenderedPageBreak/>
-        <w:t xml:space="preserve">Design and implementation of a control system on a </w:t>
-      </w:r>
-      <w:proofErr w:type="spellStart"/>
-      <w:r>
-        <w:rPr>
-          <w:rStyle w:val="TitulkaChar"/>
-          <w:rFonts w:cs="Times New Roman"/>
-          <w:b/>
-          <w:lang w:val="en-GB"/>
-        </w:rPr>
-        <w:t>WiFi</w:t>
-      </w:r>
-      <w:proofErr w:type="spellEnd"/>
-      <w:r>
-        <w:rPr>
-          <w:rStyle w:val="TitulkaChar"/>
-          <w:rFonts w:cs="Times New Roman"/>
-          <w:b/>
-          <w:lang w:val="en-GB"/>
-        </w:rPr>
-        <w:t xml:space="preserve"> network</w:t>
+        <w:t>Design and implementation of a control system on a WiFi network</w:t>
       </w:r>
     </w:p>
     <w:p>
@@ -4394,181 +4314,134 @@
         <w:jc w:val="both"/>
       </w:pPr>
       <w:r>
-        <w:t xml:space="preserve">Text </w:t>
-      </w:r>
-      <w:proofErr w:type="spellStart"/>
+        <w:t>Text text</w:t>
+      </w:r>
+      <w:r>
+        <w:t xml:space="preserve"> </w:t>
+      </w:r>
       <w:r>
         <w:t>text</w:t>
       </w:r>
-      <w:proofErr w:type="spellEnd"/>
       <w:r>
         <w:t xml:space="preserve"> </w:t>
       </w:r>
-      <w:proofErr w:type="spellStart"/>
       <w:r>
         <w:t>text</w:t>
       </w:r>
-      <w:proofErr w:type="spellEnd"/>
       <w:r>
         <w:t xml:space="preserve"> </w:t>
       </w:r>
-      <w:proofErr w:type="spellStart"/>
       <w:r>
         <w:t>text</w:t>
       </w:r>
-      <w:proofErr w:type="spellEnd"/>
       <w:r>
         <w:t xml:space="preserve"> </w:t>
       </w:r>
-      <w:proofErr w:type="spellStart"/>
       <w:r>
         <w:t>text</w:t>
       </w:r>
-      <w:proofErr w:type="spellEnd"/>
       <w:r>
         <w:t xml:space="preserve"> </w:t>
       </w:r>
-      <w:proofErr w:type="spellStart"/>
       <w:r>
         <w:t>text</w:t>
       </w:r>
-      <w:proofErr w:type="spellEnd"/>
       <w:r>
         <w:t xml:space="preserve"> </w:t>
       </w:r>
-      <w:proofErr w:type="spellStart"/>
       <w:r>
         <w:t>text</w:t>
       </w:r>
-      <w:proofErr w:type="spellEnd"/>
       <w:r>
         <w:t xml:space="preserve"> </w:t>
       </w:r>
-      <w:proofErr w:type="spellStart"/>
       <w:r>
         <w:t>text</w:t>
       </w:r>
-      <w:proofErr w:type="spellEnd"/>
       <w:r>
         <w:t xml:space="preserve"> </w:t>
       </w:r>
-      <w:proofErr w:type="spellStart"/>
       <w:r>
         <w:t>text</w:t>
       </w:r>
-      <w:proofErr w:type="spellEnd"/>
       <w:r>
         <w:t xml:space="preserve"> </w:t>
       </w:r>
-      <w:proofErr w:type="spellStart"/>
       <w:r>
         <w:t>text</w:t>
       </w:r>
-      <w:proofErr w:type="spellEnd"/>
       <w:r>
         <w:t xml:space="preserve"> </w:t>
       </w:r>
-      <w:proofErr w:type="spellStart"/>
       <w:r>
         <w:t>text</w:t>
       </w:r>
-      <w:proofErr w:type="spellEnd"/>
       <w:r>
         <w:t xml:space="preserve"> </w:t>
       </w:r>
-      <w:proofErr w:type="spellStart"/>
       <w:r>
         <w:t>text</w:t>
       </w:r>
-      <w:proofErr w:type="spellEnd"/>
       <w:r>
         <w:t xml:space="preserve"> </w:t>
       </w:r>
-      <w:proofErr w:type="spellStart"/>
       <w:r>
         <w:t>text</w:t>
       </w:r>
-      <w:proofErr w:type="spellEnd"/>
       <w:r>
         <w:t xml:space="preserve"> </w:t>
       </w:r>
-      <w:proofErr w:type="spellStart"/>
       <w:r>
         <w:t>text</w:t>
       </w:r>
-      <w:proofErr w:type="spellEnd"/>
       <w:r>
         <w:t xml:space="preserve"> </w:t>
       </w:r>
-      <w:proofErr w:type="spellStart"/>
       <w:r>
         <w:t>text</w:t>
       </w:r>
-      <w:proofErr w:type="spellEnd"/>
       <w:r>
         <w:t xml:space="preserve"> </w:t>
       </w:r>
-      <w:proofErr w:type="spellStart"/>
       <w:r>
         <w:t>text</w:t>
       </w:r>
-      <w:proofErr w:type="spellEnd"/>
       <w:r>
         <w:t xml:space="preserve"> </w:t>
       </w:r>
-      <w:proofErr w:type="spellStart"/>
       <w:r>
         <w:t>text</w:t>
       </w:r>
-      <w:proofErr w:type="spellEnd"/>
       <w:r>
         <w:t xml:space="preserve"> </w:t>
       </w:r>
-      <w:proofErr w:type="spellStart"/>
       <w:r>
         <w:t>text</w:t>
       </w:r>
-      <w:proofErr w:type="spellEnd"/>
       <w:r>
         <w:t xml:space="preserve"> </w:t>
       </w:r>
-      <w:proofErr w:type="spellStart"/>
       <w:r>
         <w:t>text</w:t>
       </w:r>
-      <w:proofErr w:type="spellEnd"/>
       <w:r>
         <w:t xml:space="preserve"> </w:t>
       </w:r>
-      <w:proofErr w:type="spellStart"/>
       <w:r>
         <w:t>text</w:t>
       </w:r>
-      <w:proofErr w:type="spellEnd"/>
       <w:r>
         <w:t xml:space="preserve"> </w:t>
       </w:r>
-      <w:proofErr w:type="spellStart"/>
       <w:r>
         <w:t>text</w:t>
       </w:r>
-      <w:proofErr w:type="spellEnd"/>
       <w:r>
         <w:t xml:space="preserve"> </w:t>
       </w:r>
-      <w:proofErr w:type="spellStart"/>
       <w:r>
         <w:t>text</w:t>
       </w:r>
-      <w:proofErr w:type="spellEnd"/>
-      <w:r>
-        <w:t xml:space="preserve"> </w:t>
-      </w:r>
-      <w:proofErr w:type="spellStart"/>
-      <w:r>
-        <w:t>text</w:t>
-      </w:r>
-      <w:proofErr w:type="spellEnd"/>
       <w:r>
         <w:t>.</w:t>
       </w:r>
@@ -4665,19 +4538,9 @@
       <w:r>
         <w:t>ARM (</w:t>
       </w:r>
-      <w:proofErr w:type="spellStart"/>
-      <w:r>
-        <w:t>Advanced</w:t>
-      </w:r>
-      <w:proofErr w:type="spellEnd"/>
-      <w:r>
-        <w:t xml:space="preserve"> RISC </w:t>
-      </w:r>
-      <w:proofErr w:type="spellStart"/>
-      <w:r>
-        <w:t>Machine</w:t>
-      </w:r>
-      <w:proofErr w:type="spellEnd"/>
+      <w:r>
+        <w:t>Advanced RISC Machine</w:t>
+      </w:r>
       <w:r>
         <w:t>) je</w:t>
       </w:r>
@@ -4785,20 +4648,10 @@
         <w:pStyle w:val="Nadpis2"/>
       </w:pPr>
       <w:bookmarkStart w:id="16" w:name="_Toc160228450"/>
-      <w:proofErr w:type="spellStart"/>
-      <w:r>
-        <w:t>Dependency</w:t>
-      </w:r>
-      <w:proofErr w:type="spellEnd"/>
-      <w:r>
-        <w:t xml:space="preserve"> </w:t>
-      </w:r>
-      <w:proofErr w:type="spellStart"/>
-      <w:r>
-        <w:t>injection</w:t>
+      <w:r>
+        <w:t>Dependency injection</w:t>
       </w:r>
       <w:bookmarkEnd w:id="16"/>
-      <w:proofErr w:type="spellEnd"/>
     </w:p>
     <w:p>
       <w:r>
@@ -4832,12 +4685,10 @@
     </w:p>
     <w:p>
       <w:r>
-        <w:t>T</w:t>
-      </w:r>
-      <w:r>
-        <w:t>ext</w:t>
-      </w:r>
-    </w:p>
+        <w:t>Je nástupcem MVC a MVP</w:t>
+      </w:r>
+    </w:p>
+    <w:p/>
     <w:p>
       <w:pPr>
         <w:pStyle w:val="Nadpis1"/>
@@ -4862,6 +4713,7 @@
       </w:pPr>
       <w:bookmarkStart w:id="20" w:name="_Toc160228454"/>
       <w:r>
+        <w:lastRenderedPageBreak/>
         <w:t>Komunikační vrstva</w:t>
       </w:r>
       <w:bookmarkEnd w:id="20"/>
@@ -4887,7 +4739,6 @@
       </w:pPr>
       <w:bookmarkStart w:id="21" w:name="_Toc160228455"/>
       <w:r>
-        <w:lastRenderedPageBreak/>
         <w:t>Logická vrstva</w:t>
       </w:r>
       <w:bookmarkEnd w:id="21"/>
@@ -5232,7 +5083,7 @@
 </file>
 
 <file path=word/endnotes.xml><?xml version="1.0" encoding="utf-8"?>
-<w:endnotes xmlns:wpc="http://schemas.microsoft.com/office/word/2010/wordprocessingCanvas" xmlns:cx="http://schemas.microsoft.com/office/drawing/2014/chartex" xmlns:cx1="http://schemas.microsoft.com/office/drawing/2015/9/8/chartex" xmlns:cx2="http://schemas.microsoft.com/office/drawing/2015/10/21/chartex" xmlns:cx3="http://schemas.microsoft.com/office/drawing/2016/5/9/chartex" xmlns:cx4="http://schemas.microsoft.com/office/drawing/2016/5/10/chartex" xmlns:cx5="http://schemas.microsoft.com/office/drawing/2016/5/11/chartex" xmlns:cx6="http://schemas.microsoft.com/office/drawing/2016/5/12/chartex" xmlns:cx7="http://schemas.microsoft.com/office/drawing/2016/5/13/chartex" xmlns:cx8="http://schemas.microsoft.com/office/drawing/2016/5/14/chartex" xmlns:mc="http://schemas.openxmlformats.org/markup-compatibility/2006" xmlns:aink="http://schemas.microsoft.com/office/drawing/2016/ink" xmlns:am3d="http://schemas.microsoft.com/office/drawing/2017/model3d" xmlns:o="urn:schemas-microsoft-com:office:office" xmlns:oel="http://schemas.microsoft.com/office/2019/extlst" xmlns:r="http://schemas.openxmlformats.org/officeDocument/2006/relationships" xmlns:m="http://schemas.openxmlformats.org/officeDocument/2006/math" xmlns:v="urn:schemas-microsoft-com:vml" xmlns:wp14="http://schemas.microsoft.com/office/word/2010/wordprocessingDrawing" xmlns:wp="http://schemas.openxmlformats.org/drawingml/2006/wordprocessingDrawing" xmlns:w10="urn:schemas-microsoft-com:office:word" xmlns:w="http://schemas.openxmlformats.org/wordprocessingml/2006/main" xmlns:w14="http://schemas.microsoft.com/office/word/2010/wordml" xmlns:w15="http://schemas.microsoft.com/office/word/2012/wordml" xmlns:w16cex="http://schemas.microsoft.com/office/word/2018/wordml/cex" xmlns:w16cid="http://schemas.microsoft.com/office/word/2016/wordml/cid" xmlns:w16="http://schemas.microsoft.com/office/word/2018/wordml" xmlns:w16sdtdh="http://schemas.microsoft.com/office/word/2020/wordml/sdtdatahash" xmlns:w16se="http://schemas.microsoft.com/office/word/2015/wordml/symex" xmlns:wpg="http://schemas.microsoft.com/office/word/2010/wordprocessingGroup" xmlns:wpi="http://schemas.microsoft.com/office/word/2010/wordprocessingInk" xmlns:wne="http://schemas.microsoft.com/office/word/2006/wordml" xmlns:wps="http://schemas.microsoft.com/office/word/2010/wordprocessingShape" mc:Ignorable="w14 w15 w16se w16cid w16 w16cex w16sdtdh wp14">
+<w:endnotes xmlns:wpc="http://schemas.microsoft.com/office/word/2010/wordprocessingCanvas" xmlns:cx="http://schemas.microsoft.com/office/drawing/2014/chartex" xmlns:cx1="http://schemas.microsoft.com/office/drawing/2015/9/8/chartex" xmlns:cx2="http://schemas.microsoft.com/office/drawing/2015/10/21/chartex" xmlns:cx3="http://schemas.microsoft.com/office/drawing/2016/5/9/chartex" xmlns:cx4="http://schemas.microsoft.com/office/drawing/2016/5/10/chartex" xmlns:cx5="http://schemas.microsoft.com/office/drawing/2016/5/11/chartex" xmlns:cx6="http://schemas.microsoft.com/office/drawing/2016/5/12/chartex" xmlns:cx7="http://schemas.microsoft.com/office/drawing/2016/5/13/chartex" xmlns:cx8="http://schemas.microsoft.com/office/drawing/2016/5/14/chartex" xmlns:mc="http://schemas.openxmlformats.org/markup-compatibility/2006" xmlns:aink="http://schemas.microsoft.com/office/drawing/2016/ink" xmlns:am3d="http://schemas.microsoft.com/office/drawing/2017/model3d" xmlns:o="urn:schemas-microsoft-com:office:office" xmlns:oel="http://schemas.microsoft.com/office/2019/extlst" xmlns:r="http://schemas.openxmlformats.org/officeDocument/2006/relationships" xmlns:m="http://schemas.openxmlformats.org/officeDocument/2006/math" xmlns:v="urn:schemas-microsoft-com:vml" xmlns:wp14="http://schemas.microsoft.com/office/word/2010/wordprocessingDrawing" xmlns:wp="http://schemas.openxmlformats.org/drawingml/2006/wordprocessingDrawing" xmlns:w10="urn:schemas-microsoft-com:office:word" xmlns:w="http://schemas.openxmlformats.org/wordprocessingml/2006/main" xmlns:w14="http://schemas.microsoft.com/office/word/2010/wordml" xmlns:w15="http://schemas.microsoft.com/office/word/2012/wordml" xmlns:w16cex="http://schemas.microsoft.com/office/word/2018/wordml/cex" xmlns:w16cid="http://schemas.microsoft.com/office/word/2016/wordml/cid" xmlns:w16="http://schemas.microsoft.com/office/word/2018/wordml" xmlns:w16du="http://schemas.microsoft.com/office/word/2023/wordml/word16du" xmlns:w16sdtdh="http://schemas.microsoft.com/office/word/2020/wordml/sdtdatahash" xmlns:w16se="http://schemas.microsoft.com/office/word/2015/wordml/symex" xmlns:wpg="http://schemas.microsoft.com/office/word/2010/wordprocessingGroup" xmlns:wpi="http://schemas.microsoft.com/office/word/2010/wordprocessingInk" xmlns:wne="http://schemas.microsoft.com/office/word/2006/wordml" xmlns:wps="http://schemas.microsoft.com/office/word/2010/wordprocessingShape" mc:Ignorable="w14 w15 w16se w16cid w16 w16cex w16sdtdh w16du wp14">
   <w:endnote w:type="separator" w:id="-1">
     <w:p>
       <w:r>
@@ -5255,7 +5106,7 @@
 </file>
 
 <file path=word/footer1.xml><?xml version="1.0" encoding="utf-8"?>
-<w:ftr xmlns:wpc="http://schemas.microsoft.com/office/word/2010/wordprocessingCanvas" xmlns:cx="http://schemas.microsoft.com/office/drawing/2014/chartex" xmlns:cx1="http://schemas.microsoft.com/office/drawing/2015/9/8/chartex" xmlns:cx2="http://schemas.microsoft.com/office/drawing/2015/10/21/chartex" xmlns:cx3="http://schemas.microsoft.com/office/drawing/2016/5/9/chartex" xmlns:cx4="http://schemas.microsoft.com/office/drawing/2016/5/10/chartex" xmlns:cx5="http://schemas.microsoft.com/office/drawing/2016/5/11/chartex" xmlns:cx6="http://schemas.microsoft.com/office/drawing/2016/5/12/chartex" xmlns:cx7="http://schemas.microsoft.com/office/drawing/2016/5/13/chartex" xmlns:cx8="http://schemas.microsoft.com/office/drawing/2016/5/14/chartex" xmlns:mc="http://schemas.openxmlformats.org/markup-compatibility/2006" xmlns:aink="http://schemas.microsoft.com/office/drawing/2016/ink" xmlns:am3d="http://schemas.microsoft.com/office/drawing/2017/model3d" xmlns:o="urn:schemas-microsoft-com:office:office" xmlns:oel="http://schemas.microsoft.com/office/2019/extlst" xmlns:r="http://schemas.openxmlformats.org/officeDocument/2006/relationships" xmlns:m="http://schemas.openxmlformats.org/officeDocument/2006/math" xmlns:v="urn:schemas-microsoft-com:vml" xmlns:wp14="http://schemas.microsoft.com/office/word/2010/wordprocessingDrawing" xmlns:wp="http://schemas.openxmlformats.org/drawingml/2006/wordprocessingDrawing" xmlns:w10="urn:schemas-microsoft-com:office:word" xmlns:w="http://schemas.openxmlformats.org/wordprocessingml/2006/main" xmlns:w14="http://schemas.microsoft.com/office/word/2010/wordml" xmlns:w15="http://schemas.microsoft.com/office/word/2012/wordml" xmlns:w16cex="http://schemas.microsoft.com/office/word/2018/wordml/cex" xmlns:w16cid="http://schemas.microsoft.com/office/word/2016/wordml/cid" xmlns:w16="http://schemas.microsoft.com/office/word/2018/wordml" xmlns:w16sdtdh="http://schemas.microsoft.com/office/word/2020/wordml/sdtdatahash" xmlns:w16se="http://schemas.microsoft.com/office/word/2015/wordml/symex" xmlns:wpg="http://schemas.microsoft.com/office/word/2010/wordprocessingGroup" xmlns:wpi="http://schemas.microsoft.com/office/word/2010/wordprocessingInk" xmlns:wne="http://schemas.microsoft.com/office/word/2006/wordml" xmlns:wps="http://schemas.microsoft.com/office/word/2010/wordprocessingShape" mc:Ignorable="w14 w15 w16se w16cid w16 w16cex w16sdtdh wp14">
+<w:ftr xmlns:wpc="http://schemas.microsoft.com/office/word/2010/wordprocessingCanvas" xmlns:cx="http://schemas.microsoft.com/office/drawing/2014/chartex" xmlns:cx1="http://schemas.microsoft.com/office/drawing/2015/9/8/chartex" xmlns:cx2="http://schemas.microsoft.com/office/drawing/2015/10/21/chartex" xmlns:cx3="http://schemas.microsoft.com/office/drawing/2016/5/9/chartex" xmlns:cx4="http://schemas.microsoft.com/office/drawing/2016/5/10/chartex" xmlns:cx5="http://schemas.microsoft.com/office/drawing/2016/5/11/chartex" xmlns:cx6="http://schemas.microsoft.com/office/drawing/2016/5/12/chartex" xmlns:cx7="http://schemas.microsoft.com/office/drawing/2016/5/13/chartex" xmlns:cx8="http://schemas.microsoft.com/office/drawing/2016/5/14/chartex" xmlns:mc="http://schemas.openxmlformats.org/markup-compatibility/2006" xmlns:aink="http://schemas.microsoft.com/office/drawing/2016/ink" xmlns:am3d="http://schemas.microsoft.com/office/drawing/2017/model3d" xmlns:o="urn:schemas-microsoft-com:office:office" xmlns:oel="http://schemas.microsoft.com/office/2019/extlst" xmlns:r="http://schemas.openxmlformats.org/officeDocument/2006/relationships" xmlns:m="http://schemas.openxmlformats.org/officeDocument/2006/math" xmlns:v="urn:schemas-microsoft-com:vml" xmlns:wp14="http://schemas.microsoft.com/office/word/2010/wordprocessingDrawing" xmlns:wp="http://schemas.openxmlformats.org/drawingml/2006/wordprocessingDrawing" xmlns:w10="urn:schemas-microsoft-com:office:word" xmlns:w="http://schemas.openxmlformats.org/wordprocessingml/2006/main" xmlns:w14="http://schemas.microsoft.com/office/word/2010/wordml" xmlns:w15="http://schemas.microsoft.com/office/word/2012/wordml" xmlns:w16cex="http://schemas.microsoft.com/office/word/2018/wordml/cex" xmlns:w16cid="http://schemas.microsoft.com/office/word/2016/wordml/cid" xmlns:w16="http://schemas.microsoft.com/office/word/2018/wordml" xmlns:w16du="http://schemas.microsoft.com/office/word/2023/wordml/word16du" xmlns:w16sdtdh="http://schemas.microsoft.com/office/word/2020/wordml/sdtdatahash" xmlns:w16se="http://schemas.microsoft.com/office/word/2015/wordml/symex" xmlns:wpg="http://schemas.microsoft.com/office/word/2010/wordprocessingGroup" xmlns:wpi="http://schemas.microsoft.com/office/word/2010/wordprocessingInk" xmlns:wne="http://schemas.microsoft.com/office/word/2006/wordml" xmlns:wps="http://schemas.microsoft.com/office/word/2010/wordprocessingShape" mc:Ignorable="w14 w15 w16se w16cid w16 w16cex w16sdtdh w16du wp14">
   <w:p>
     <w:pPr>
       <w:pStyle w:val="Zpat"/>
@@ -5265,7 +5116,7 @@
 </file>
 
 <file path=word/footer2.xml><?xml version="1.0" encoding="utf-8"?>
-<w:ftr xmlns:wpc="http://schemas.microsoft.com/office/word/2010/wordprocessingCanvas" xmlns:cx="http://schemas.microsoft.com/office/drawing/2014/chartex" xmlns:cx1="http://schemas.microsoft.com/office/drawing/2015/9/8/chartex" xmlns:cx2="http://schemas.microsoft.com/office/drawing/2015/10/21/chartex" xmlns:cx3="http://schemas.microsoft.com/office/drawing/2016/5/9/chartex" xmlns:cx4="http://schemas.microsoft.com/office/drawing/2016/5/10/chartex" xmlns:cx5="http://schemas.microsoft.com/office/drawing/2016/5/11/chartex" xmlns:cx6="http://schemas.microsoft.com/office/drawing/2016/5/12/chartex" xmlns:cx7="http://schemas.microsoft.com/office/drawing/2016/5/13/chartex" xmlns:cx8="http://schemas.microsoft.com/office/drawing/2016/5/14/chartex" xmlns:mc="http://schemas.openxmlformats.org/markup-compatibility/2006" xmlns:aink="http://schemas.microsoft.com/office/drawing/2016/ink" xmlns:am3d="http://schemas.microsoft.com/office/drawing/2017/model3d" xmlns:o="urn:schemas-microsoft-com:office:office" xmlns:oel="http://schemas.microsoft.com/office/2019/extlst" xmlns:r="http://schemas.openxmlformats.org/officeDocument/2006/relationships" xmlns:m="http://schemas.openxmlformats.org/officeDocument/2006/math" xmlns:v="urn:schemas-microsoft-com:vml" xmlns:wp14="http://schemas.microsoft.com/office/word/2010/wordprocessingDrawing" xmlns:wp="http://schemas.openxmlformats.org/drawingml/2006/wordprocessingDrawing" xmlns:w10="urn:schemas-microsoft-com:office:word" xmlns:w="http://schemas.openxmlformats.org/wordprocessingml/2006/main" xmlns:w14="http://schemas.microsoft.com/office/word/2010/wordml" xmlns:w15="http://schemas.microsoft.com/office/word/2012/wordml" xmlns:w16cex="http://schemas.microsoft.com/office/word/2018/wordml/cex" xmlns:w16cid="http://schemas.microsoft.com/office/word/2016/wordml/cid" xmlns:w16="http://schemas.microsoft.com/office/word/2018/wordml" xmlns:w16sdtdh="http://schemas.microsoft.com/office/word/2020/wordml/sdtdatahash" xmlns:w16se="http://schemas.microsoft.com/office/word/2015/wordml/symex" xmlns:wpg="http://schemas.microsoft.com/office/word/2010/wordprocessingGroup" xmlns:wpi="http://schemas.microsoft.com/office/word/2010/wordprocessingInk" xmlns:wne="http://schemas.microsoft.com/office/word/2006/wordml" xmlns:wps="http://schemas.microsoft.com/office/word/2010/wordprocessingShape" mc:Ignorable="w14 w15 w16se w16cid w16 w16cex w16sdtdh wp14">
+<w:ftr xmlns:wpc="http://schemas.microsoft.com/office/word/2010/wordprocessingCanvas" xmlns:cx="http://schemas.microsoft.com/office/drawing/2014/chartex" xmlns:cx1="http://schemas.microsoft.com/office/drawing/2015/9/8/chartex" xmlns:cx2="http://schemas.microsoft.com/office/drawing/2015/10/21/chartex" xmlns:cx3="http://schemas.microsoft.com/office/drawing/2016/5/9/chartex" xmlns:cx4="http://schemas.microsoft.com/office/drawing/2016/5/10/chartex" xmlns:cx5="http://schemas.microsoft.com/office/drawing/2016/5/11/chartex" xmlns:cx6="http://schemas.microsoft.com/office/drawing/2016/5/12/chartex" xmlns:cx7="http://schemas.microsoft.com/office/drawing/2016/5/13/chartex" xmlns:cx8="http://schemas.microsoft.com/office/drawing/2016/5/14/chartex" xmlns:mc="http://schemas.openxmlformats.org/markup-compatibility/2006" xmlns:aink="http://schemas.microsoft.com/office/drawing/2016/ink" xmlns:am3d="http://schemas.microsoft.com/office/drawing/2017/model3d" xmlns:o="urn:schemas-microsoft-com:office:office" xmlns:oel="http://schemas.microsoft.com/office/2019/extlst" xmlns:r="http://schemas.openxmlformats.org/officeDocument/2006/relationships" xmlns:m="http://schemas.openxmlformats.org/officeDocument/2006/math" xmlns:v="urn:schemas-microsoft-com:vml" xmlns:wp14="http://schemas.microsoft.com/office/word/2010/wordprocessingDrawing" xmlns:wp="http://schemas.openxmlformats.org/drawingml/2006/wordprocessingDrawing" xmlns:w10="urn:schemas-microsoft-com:office:word" xmlns:w="http://schemas.openxmlformats.org/wordprocessingml/2006/main" xmlns:w14="http://schemas.microsoft.com/office/word/2010/wordml" xmlns:w15="http://schemas.microsoft.com/office/word/2012/wordml" xmlns:w16cex="http://schemas.microsoft.com/office/word/2018/wordml/cex" xmlns:w16cid="http://schemas.microsoft.com/office/word/2016/wordml/cid" xmlns:w16="http://schemas.microsoft.com/office/word/2018/wordml" xmlns:w16du="http://schemas.microsoft.com/office/word/2023/wordml/word16du" xmlns:w16sdtdh="http://schemas.microsoft.com/office/word/2020/wordml/sdtdatahash" xmlns:w16se="http://schemas.microsoft.com/office/word/2015/wordml/symex" xmlns:wpg="http://schemas.microsoft.com/office/word/2010/wordprocessingGroup" xmlns:wpi="http://schemas.microsoft.com/office/word/2010/wordprocessingInk" xmlns:wne="http://schemas.microsoft.com/office/word/2006/wordml" xmlns:wps="http://schemas.microsoft.com/office/word/2010/wordprocessingShape" mc:Ignorable="w14 w15 w16se w16cid w16 w16cex w16sdtdh w16du wp14">
   <w:p>
     <w:pPr>
       <w:pStyle w:val="Zpat"/>
@@ -5275,7 +5126,7 @@
 </file>
 
 <file path=word/footer3.xml><?xml version="1.0" encoding="utf-8"?>
-<w:ftr xmlns:wpc="http://schemas.microsoft.com/office/word/2010/wordprocessingCanvas" xmlns:cx="http://schemas.microsoft.com/office/drawing/2014/chartex" xmlns:cx1="http://schemas.microsoft.com/office/drawing/2015/9/8/chartex" xmlns:cx2="http://schemas.microsoft.com/office/drawing/2015/10/21/chartex" xmlns:cx3="http://schemas.microsoft.com/office/drawing/2016/5/9/chartex" xmlns:cx4="http://schemas.microsoft.com/office/drawing/2016/5/10/chartex" xmlns:cx5="http://schemas.microsoft.com/office/drawing/2016/5/11/chartex" xmlns:cx6="http://schemas.microsoft.com/office/drawing/2016/5/12/chartex" xmlns:cx7="http://schemas.microsoft.com/office/drawing/2016/5/13/chartex" xmlns:cx8="http://schemas.microsoft.com/office/drawing/2016/5/14/chartex" xmlns:mc="http://schemas.openxmlformats.org/markup-compatibility/2006" xmlns:aink="http://schemas.microsoft.com/office/drawing/2016/ink" xmlns:am3d="http://schemas.microsoft.com/office/drawing/2017/model3d" xmlns:o="urn:schemas-microsoft-com:office:office" xmlns:oel="http://schemas.microsoft.com/office/2019/extlst" xmlns:r="http://schemas.openxmlformats.org/officeDocument/2006/relationships" xmlns:m="http://schemas.openxmlformats.org/officeDocument/2006/math" xmlns:v="urn:schemas-microsoft-com:vml" xmlns:wp14="http://schemas.microsoft.com/office/word/2010/wordprocessingDrawing" xmlns:wp="http://schemas.openxmlformats.org/drawingml/2006/wordprocessingDrawing" xmlns:w10="urn:schemas-microsoft-com:office:word" xmlns:w="http://schemas.openxmlformats.org/wordprocessingml/2006/main" xmlns:w14="http://schemas.microsoft.com/office/word/2010/wordml" xmlns:w15="http://schemas.microsoft.com/office/word/2012/wordml" xmlns:w16cex="http://schemas.microsoft.com/office/word/2018/wordml/cex" xmlns:w16cid="http://schemas.microsoft.com/office/word/2016/wordml/cid" xmlns:w16="http://schemas.microsoft.com/office/word/2018/wordml" xmlns:w16sdtdh="http://schemas.microsoft.com/office/word/2020/wordml/sdtdatahash" xmlns:w16se="http://schemas.microsoft.com/office/word/2015/wordml/symex" xmlns:wpg="http://schemas.microsoft.com/office/word/2010/wordprocessingGroup" xmlns:wpi="http://schemas.microsoft.com/office/word/2010/wordprocessingInk" xmlns:wne="http://schemas.microsoft.com/office/word/2006/wordml" xmlns:wps="http://schemas.microsoft.com/office/word/2010/wordprocessingShape" mc:Ignorable="w14 w15 w16se w16cid w16 w16cex w16sdtdh wp14">
+<w:ftr xmlns:wpc="http://schemas.microsoft.com/office/word/2010/wordprocessingCanvas" xmlns:cx="http://schemas.microsoft.com/office/drawing/2014/chartex" xmlns:cx1="http://schemas.microsoft.com/office/drawing/2015/9/8/chartex" xmlns:cx2="http://schemas.microsoft.com/office/drawing/2015/10/21/chartex" xmlns:cx3="http://schemas.microsoft.com/office/drawing/2016/5/9/chartex" xmlns:cx4="http://schemas.microsoft.com/office/drawing/2016/5/10/chartex" xmlns:cx5="http://schemas.microsoft.com/office/drawing/2016/5/11/chartex" xmlns:cx6="http://schemas.microsoft.com/office/drawing/2016/5/12/chartex" xmlns:cx7="http://schemas.microsoft.com/office/drawing/2016/5/13/chartex" xmlns:cx8="http://schemas.microsoft.com/office/drawing/2016/5/14/chartex" xmlns:mc="http://schemas.openxmlformats.org/markup-compatibility/2006" xmlns:aink="http://schemas.microsoft.com/office/drawing/2016/ink" xmlns:am3d="http://schemas.microsoft.com/office/drawing/2017/model3d" xmlns:o="urn:schemas-microsoft-com:office:office" xmlns:oel="http://schemas.microsoft.com/office/2019/extlst" xmlns:r="http://schemas.openxmlformats.org/officeDocument/2006/relationships" xmlns:m="http://schemas.openxmlformats.org/officeDocument/2006/math" xmlns:v="urn:schemas-microsoft-com:vml" xmlns:wp14="http://schemas.microsoft.com/office/word/2010/wordprocessingDrawing" xmlns:wp="http://schemas.openxmlformats.org/drawingml/2006/wordprocessingDrawing" xmlns:w10="urn:schemas-microsoft-com:office:word" xmlns:w="http://schemas.openxmlformats.org/wordprocessingml/2006/main" xmlns:w14="http://schemas.microsoft.com/office/word/2010/wordml" xmlns:w15="http://schemas.microsoft.com/office/word/2012/wordml" xmlns:w16cex="http://schemas.microsoft.com/office/word/2018/wordml/cex" xmlns:w16cid="http://schemas.microsoft.com/office/word/2016/wordml/cid" xmlns:w16="http://schemas.microsoft.com/office/word/2018/wordml" xmlns:w16du="http://schemas.microsoft.com/office/word/2023/wordml/word16du" xmlns:w16sdtdh="http://schemas.microsoft.com/office/word/2020/wordml/sdtdatahash" xmlns:w16se="http://schemas.microsoft.com/office/word/2015/wordml/symex" xmlns:wpg="http://schemas.microsoft.com/office/word/2010/wordprocessingGroup" xmlns:wpi="http://schemas.microsoft.com/office/word/2010/wordprocessingInk" xmlns:wne="http://schemas.microsoft.com/office/word/2006/wordml" xmlns:wps="http://schemas.microsoft.com/office/word/2010/wordprocessingShape" mc:Ignorable="w14 w15 w16se w16cid w16 w16cex w16sdtdh w16du wp14">
   <w:p>
     <w:pPr>
       <w:pStyle w:val="Zpat"/>
@@ -5285,7 +5136,7 @@
 </file>
 
 <file path=word/footer4.xml><?xml version="1.0" encoding="utf-8"?>
-<w:ftr xmlns:wpc="http://schemas.microsoft.com/office/word/2010/wordprocessingCanvas" xmlns:cx="http://schemas.microsoft.com/office/drawing/2014/chartex" xmlns:cx1="http://schemas.microsoft.com/office/drawing/2015/9/8/chartex" xmlns:cx2="http://schemas.microsoft.com/office/drawing/2015/10/21/chartex" xmlns:cx3="http://schemas.microsoft.com/office/drawing/2016/5/9/chartex" xmlns:cx4="http://schemas.microsoft.com/office/drawing/2016/5/10/chartex" xmlns:cx5="http://schemas.microsoft.com/office/drawing/2016/5/11/chartex" xmlns:cx6="http://schemas.microsoft.com/office/drawing/2016/5/12/chartex" xmlns:cx7="http://schemas.microsoft.com/office/drawing/2016/5/13/chartex" xmlns:cx8="http://schemas.microsoft.com/office/drawing/2016/5/14/chartex" xmlns:mc="http://schemas.openxmlformats.org/markup-compatibility/2006" xmlns:aink="http://schemas.microsoft.com/office/drawing/2016/ink" xmlns:am3d="http://schemas.microsoft.com/office/drawing/2017/model3d" xmlns:o="urn:schemas-microsoft-com:office:office" xmlns:oel="http://schemas.microsoft.com/office/2019/extlst" xmlns:r="http://schemas.openxmlformats.org/officeDocument/2006/relationships" xmlns:m="http://schemas.openxmlformats.org/officeDocument/2006/math" xmlns:v="urn:schemas-microsoft-com:vml" xmlns:wp14="http://schemas.microsoft.com/office/word/2010/wordprocessingDrawing" xmlns:wp="http://schemas.openxmlformats.org/drawingml/2006/wordprocessingDrawing" xmlns:w10="urn:schemas-microsoft-com:office:word" xmlns:w="http://schemas.openxmlformats.org/wordprocessingml/2006/main" xmlns:w14="http://schemas.microsoft.com/office/word/2010/wordml" xmlns:w15="http://schemas.microsoft.com/office/word/2012/wordml" xmlns:w16cex="http://schemas.microsoft.com/office/word/2018/wordml/cex" xmlns:w16cid="http://schemas.microsoft.com/office/word/2016/wordml/cid" xmlns:w16="http://schemas.microsoft.com/office/word/2018/wordml" xmlns:w16sdtdh="http://schemas.microsoft.com/office/word/2020/wordml/sdtdatahash" xmlns:w16se="http://schemas.microsoft.com/office/word/2015/wordml/symex" xmlns:wpg="http://schemas.microsoft.com/office/word/2010/wordprocessingGroup" xmlns:wpi="http://schemas.microsoft.com/office/word/2010/wordprocessingInk" xmlns:wne="http://schemas.microsoft.com/office/word/2006/wordml" xmlns:wps="http://schemas.microsoft.com/office/word/2010/wordprocessingShape" mc:Ignorable="w14 w15 w16se w16cid w16 w16cex w16sdtdh wp14">
+<w:ftr xmlns:wpc="http://schemas.microsoft.com/office/word/2010/wordprocessingCanvas" xmlns:cx="http://schemas.microsoft.com/office/drawing/2014/chartex" xmlns:cx1="http://schemas.microsoft.com/office/drawing/2015/9/8/chartex" xmlns:cx2="http://schemas.microsoft.com/office/drawing/2015/10/21/chartex" xmlns:cx3="http://schemas.microsoft.com/office/drawing/2016/5/9/chartex" xmlns:cx4="http://schemas.microsoft.com/office/drawing/2016/5/10/chartex" xmlns:cx5="http://schemas.microsoft.com/office/drawing/2016/5/11/chartex" xmlns:cx6="http://schemas.microsoft.com/office/drawing/2016/5/12/chartex" xmlns:cx7="http://schemas.microsoft.com/office/drawing/2016/5/13/chartex" xmlns:cx8="http://schemas.microsoft.com/office/drawing/2016/5/14/chartex" xmlns:mc="http://schemas.openxmlformats.org/markup-compatibility/2006" xmlns:aink="http://schemas.microsoft.com/office/drawing/2016/ink" xmlns:am3d="http://schemas.microsoft.com/office/drawing/2017/model3d" xmlns:o="urn:schemas-microsoft-com:office:office" xmlns:oel="http://schemas.microsoft.com/office/2019/extlst" xmlns:r="http://schemas.openxmlformats.org/officeDocument/2006/relationships" xmlns:m="http://schemas.openxmlformats.org/officeDocument/2006/math" xmlns:v="urn:schemas-microsoft-com:vml" xmlns:wp14="http://schemas.microsoft.com/office/word/2010/wordprocessingDrawing" xmlns:wp="http://schemas.openxmlformats.org/drawingml/2006/wordprocessingDrawing" xmlns:w10="urn:schemas-microsoft-com:office:word" xmlns:w="http://schemas.openxmlformats.org/wordprocessingml/2006/main" xmlns:w14="http://schemas.microsoft.com/office/word/2010/wordml" xmlns:w15="http://schemas.microsoft.com/office/word/2012/wordml" xmlns:w16cex="http://schemas.microsoft.com/office/word/2018/wordml/cex" xmlns:w16cid="http://schemas.microsoft.com/office/word/2016/wordml/cid" xmlns:w16="http://schemas.microsoft.com/office/word/2018/wordml" xmlns:w16du="http://schemas.microsoft.com/office/word/2023/wordml/word16du" xmlns:w16sdtdh="http://schemas.microsoft.com/office/word/2020/wordml/sdtdatahash" xmlns:w16se="http://schemas.microsoft.com/office/word/2015/wordml/symex" xmlns:wpg="http://schemas.microsoft.com/office/word/2010/wordprocessingGroup" xmlns:wpi="http://schemas.microsoft.com/office/word/2010/wordprocessingInk" xmlns:wne="http://schemas.microsoft.com/office/word/2006/wordml" xmlns:wps="http://schemas.microsoft.com/office/word/2010/wordprocessingShape" mc:Ignorable="w14 w15 w16se w16cid w16 w16cex w16sdtdh w16du wp14">
   <w:p>
     <w:pPr>
       <w:pStyle w:val="Zpat"/>
@@ -5304,7 +5155,7 @@
 </file>
 
 <file path=word/footer5.xml><?xml version="1.0" encoding="utf-8"?>
-<w:ftr xmlns:wpc="http://schemas.microsoft.com/office/word/2010/wordprocessingCanvas" xmlns:cx="http://schemas.microsoft.com/office/drawing/2014/chartex" xmlns:cx1="http://schemas.microsoft.com/office/drawing/2015/9/8/chartex" xmlns:cx2="http://schemas.microsoft.com/office/drawing/2015/10/21/chartex" xmlns:cx3="http://schemas.microsoft.com/office/drawing/2016/5/9/chartex" xmlns:cx4="http://schemas.microsoft.com/office/drawing/2016/5/10/chartex" xmlns:cx5="http://schemas.microsoft.com/office/drawing/2016/5/11/chartex" xmlns:cx6="http://schemas.microsoft.com/office/drawing/2016/5/12/chartex" xmlns:cx7="http://schemas.microsoft.com/office/drawing/2016/5/13/chartex" xmlns:cx8="http://schemas.microsoft.com/office/drawing/2016/5/14/chartex" xmlns:mc="http://schemas.openxmlformats.org/markup-compatibility/2006" xmlns:aink="http://schemas.microsoft.com/office/drawing/2016/ink" xmlns:am3d="http://schemas.microsoft.com/office/drawing/2017/model3d" xmlns:o="urn:schemas-microsoft-com:office:office" xmlns:oel="http://schemas.microsoft.com/office/2019/extlst" xmlns:r="http://schemas.openxmlformats.org/officeDocument/2006/relationships" xmlns:m="http://schemas.openxmlformats.org/officeDocument/2006/math" xmlns:v="urn:schemas-microsoft-com:vml" xmlns:wp14="http://schemas.microsoft.com/office/word/2010/wordprocessingDrawing" xmlns:wp="http://schemas.openxmlformats.org/drawingml/2006/wordprocessingDrawing" xmlns:w10="urn:schemas-microsoft-com:office:word" xmlns:w="http://schemas.openxmlformats.org/wordprocessingml/2006/main" xmlns:w14="http://schemas.microsoft.com/office/word/2010/wordml" xmlns:w15="http://schemas.microsoft.com/office/word/2012/wordml" xmlns:w16cex="http://schemas.microsoft.com/office/word/2018/wordml/cex" xmlns:w16cid="http://schemas.microsoft.com/office/word/2016/wordml/cid" xmlns:w16="http://schemas.microsoft.com/office/word/2018/wordml" xmlns:w16sdtdh="http://schemas.microsoft.com/office/word/2020/wordml/sdtdatahash" xmlns:w16se="http://schemas.microsoft.com/office/word/2015/wordml/symex" xmlns:wpg="http://schemas.microsoft.com/office/word/2010/wordprocessingGroup" xmlns:wpi="http://schemas.microsoft.com/office/word/2010/wordprocessingInk" xmlns:wne="http://schemas.microsoft.com/office/word/2006/wordml" xmlns:wps="http://schemas.microsoft.com/office/word/2010/wordprocessingShape" mc:Ignorable="w14 w15 w16se w16cid w16 w16cex w16sdtdh wp14">
+<w:ftr xmlns:wpc="http://schemas.microsoft.com/office/word/2010/wordprocessingCanvas" xmlns:cx="http://schemas.microsoft.com/office/drawing/2014/chartex" xmlns:cx1="http://schemas.microsoft.com/office/drawing/2015/9/8/chartex" xmlns:cx2="http://schemas.microsoft.com/office/drawing/2015/10/21/chartex" xmlns:cx3="http://schemas.microsoft.com/office/drawing/2016/5/9/chartex" xmlns:cx4="http://schemas.microsoft.com/office/drawing/2016/5/10/chartex" xmlns:cx5="http://schemas.microsoft.com/office/drawing/2016/5/11/chartex" xmlns:cx6="http://schemas.microsoft.com/office/drawing/2016/5/12/chartex" xmlns:cx7="http://schemas.microsoft.com/office/drawing/2016/5/13/chartex" xmlns:cx8="http://schemas.microsoft.com/office/drawing/2016/5/14/chartex" xmlns:mc="http://schemas.openxmlformats.org/markup-compatibility/2006" xmlns:aink="http://schemas.microsoft.com/office/drawing/2016/ink" xmlns:am3d="http://schemas.microsoft.com/office/drawing/2017/model3d" xmlns:o="urn:schemas-microsoft-com:office:office" xmlns:oel="http://schemas.microsoft.com/office/2019/extlst" xmlns:r="http://schemas.openxmlformats.org/officeDocument/2006/relationships" xmlns:m="http://schemas.openxmlformats.org/officeDocument/2006/math" xmlns:v="urn:schemas-microsoft-com:vml" xmlns:wp14="http://schemas.microsoft.com/office/word/2010/wordprocessingDrawing" xmlns:wp="http://schemas.openxmlformats.org/drawingml/2006/wordprocessingDrawing" xmlns:w10="urn:schemas-microsoft-com:office:word" xmlns:w="http://schemas.openxmlformats.org/wordprocessingml/2006/main" xmlns:w14="http://schemas.microsoft.com/office/word/2010/wordml" xmlns:w15="http://schemas.microsoft.com/office/word/2012/wordml" xmlns:w16cex="http://schemas.microsoft.com/office/word/2018/wordml/cex" xmlns:w16cid="http://schemas.microsoft.com/office/word/2016/wordml/cid" xmlns:w16="http://schemas.microsoft.com/office/word/2018/wordml" xmlns:w16du="http://schemas.microsoft.com/office/word/2023/wordml/word16du" xmlns:w16sdtdh="http://schemas.microsoft.com/office/word/2020/wordml/sdtdatahash" xmlns:w16se="http://schemas.microsoft.com/office/word/2015/wordml/symex" xmlns:wpg="http://schemas.microsoft.com/office/word/2010/wordprocessingGroup" xmlns:wpi="http://schemas.microsoft.com/office/word/2010/wordprocessingInk" xmlns:wne="http://schemas.microsoft.com/office/word/2006/wordml" xmlns:wps="http://schemas.microsoft.com/office/word/2010/wordprocessingShape" mc:Ignorable="w14 w15 w16se w16cid w16 w16cex w16sdtdh w16du wp14">
   <w:p>
     <w:pPr>
       <w:pStyle w:val="Zpat"/>
@@ -5341,7 +5192,7 @@
 </file>
 
 <file path=word/footnotes.xml><?xml version="1.0" encoding="utf-8"?>
-<w:footnotes xmlns:wpc="http://schemas.microsoft.com/office/word/2010/wordprocessingCanvas" xmlns:cx="http://schemas.microsoft.com/office/drawing/2014/chartex" xmlns:cx1="http://schemas.microsoft.com/office/drawing/2015/9/8/chartex" xmlns:cx2="http://schemas.microsoft.com/office/drawing/2015/10/21/chartex" xmlns:cx3="http://schemas.microsoft.com/office/drawing/2016/5/9/chartex" xmlns:cx4="http://schemas.microsoft.com/office/drawing/2016/5/10/chartex" xmlns:cx5="http://schemas.microsoft.com/office/drawing/2016/5/11/chartex" xmlns:cx6="http://schemas.microsoft.com/office/drawing/2016/5/12/chartex" xmlns:cx7="http://schemas.microsoft.com/office/drawing/2016/5/13/chartex" xmlns:cx8="http://schemas.microsoft.com/office/drawing/2016/5/14/chartex" xmlns:mc="http://schemas.openxmlformats.org/markup-compatibility/2006" xmlns:aink="http://schemas.microsoft.com/office/drawing/2016/ink" xmlns:am3d="http://schemas.microsoft.com/office/drawing/2017/model3d" xmlns:o="urn:schemas-microsoft-com:office:office" xmlns:oel="http://schemas.microsoft.com/office/2019/extlst" xmlns:r="http://schemas.openxmlformats.org/officeDocument/2006/relationships" xmlns:m="http://schemas.openxmlformats.org/officeDocument/2006/math" xmlns:v="urn:schemas-microsoft-com:vml" xmlns:wp14="http://schemas.microsoft.com/office/word/2010/wordprocessingDrawing" xmlns:wp="http://schemas.openxmlformats.org/drawingml/2006/wordprocessingDrawing" xmlns:w10="urn:schemas-microsoft-com:office:word" xmlns:w="http://schemas.openxmlformats.org/wordprocessingml/2006/main" xmlns:w14="http://schemas.microsoft.com/office/word/2010/wordml" xmlns:w15="http://schemas.microsoft.com/office/word/2012/wordml" xmlns:w16cex="http://schemas.microsoft.com/office/word/2018/wordml/cex" xmlns:w16cid="http://schemas.microsoft.com/office/word/2016/wordml/cid" xmlns:w16="http://schemas.microsoft.com/office/word/2018/wordml" xmlns:w16sdtdh="http://schemas.microsoft.com/office/word/2020/wordml/sdtdatahash" xmlns:w16se="http://schemas.microsoft.com/office/word/2015/wordml/symex" xmlns:wpg="http://schemas.microsoft.com/office/word/2010/wordprocessingGroup" xmlns:wpi="http://schemas.microsoft.com/office/word/2010/wordprocessingInk" xmlns:wne="http://schemas.microsoft.com/office/word/2006/wordml" xmlns:wps="http://schemas.microsoft.com/office/word/2010/wordprocessingShape" mc:Ignorable="w14 w15 w16se w16cid w16 w16cex w16sdtdh wp14">
+<w:footnotes xmlns:wpc="http://schemas.microsoft.com/office/word/2010/wordprocessingCanvas" xmlns:cx="http://schemas.microsoft.com/office/drawing/2014/chartex" xmlns:cx1="http://schemas.microsoft.com/office/drawing/2015/9/8/chartex" xmlns:cx2="http://schemas.microsoft.com/office/drawing/2015/10/21/chartex" xmlns:cx3="http://schemas.microsoft.com/office/drawing/2016/5/9/chartex" xmlns:cx4="http://schemas.microsoft.com/office/drawing/2016/5/10/chartex" xmlns:cx5="http://schemas.microsoft.com/office/drawing/2016/5/11/chartex" xmlns:cx6="http://schemas.microsoft.com/office/drawing/2016/5/12/chartex" xmlns:cx7="http://schemas.microsoft.com/office/drawing/2016/5/13/chartex" xmlns:cx8="http://schemas.microsoft.com/office/drawing/2016/5/14/chartex" xmlns:mc="http://schemas.openxmlformats.org/markup-compatibility/2006" xmlns:aink="http://schemas.microsoft.com/office/drawing/2016/ink" xmlns:am3d="http://schemas.microsoft.com/office/drawing/2017/model3d" xmlns:o="urn:schemas-microsoft-com:office:office" xmlns:oel="http://schemas.microsoft.com/office/2019/extlst" xmlns:r="http://schemas.openxmlformats.org/officeDocument/2006/relationships" xmlns:m="http://schemas.openxmlformats.org/officeDocument/2006/math" xmlns:v="urn:schemas-microsoft-com:vml" xmlns:wp14="http://schemas.microsoft.com/office/word/2010/wordprocessingDrawing" xmlns:wp="http://schemas.openxmlformats.org/drawingml/2006/wordprocessingDrawing" xmlns:w10="urn:schemas-microsoft-com:office:word" xmlns:w="http://schemas.openxmlformats.org/wordprocessingml/2006/main" xmlns:w14="http://schemas.microsoft.com/office/word/2010/wordml" xmlns:w15="http://schemas.microsoft.com/office/word/2012/wordml" xmlns:w16cex="http://schemas.microsoft.com/office/word/2018/wordml/cex" xmlns:w16cid="http://schemas.microsoft.com/office/word/2016/wordml/cid" xmlns:w16="http://schemas.microsoft.com/office/word/2018/wordml" xmlns:w16du="http://schemas.microsoft.com/office/word/2023/wordml/word16du" xmlns:w16sdtdh="http://schemas.microsoft.com/office/word/2020/wordml/sdtdatahash" xmlns:w16se="http://schemas.microsoft.com/office/word/2015/wordml/symex" xmlns:wpg="http://schemas.microsoft.com/office/word/2010/wordprocessingGroup" xmlns:wpi="http://schemas.microsoft.com/office/word/2010/wordprocessingInk" xmlns:wne="http://schemas.microsoft.com/office/word/2006/wordml" xmlns:wps="http://schemas.microsoft.com/office/word/2010/wordprocessingShape" mc:Ignorable="w14 w15 w16se w16cid w16 w16cex w16sdtdh w16du wp14">
   <w:footnote w:type="separator" w:id="-1">
     <w:p>
       <w:r>
@@ -5363,7 +5214,7 @@
 </file>
 
 <file path=word/header1.xml><?xml version="1.0" encoding="utf-8"?>
-<w:hdr xmlns:wpc="http://schemas.microsoft.com/office/word/2010/wordprocessingCanvas" xmlns:cx="http://schemas.microsoft.com/office/drawing/2014/chartex" xmlns:cx1="http://schemas.microsoft.com/office/drawing/2015/9/8/chartex" xmlns:cx2="http://schemas.microsoft.com/office/drawing/2015/10/21/chartex" xmlns:cx3="http://schemas.microsoft.com/office/drawing/2016/5/9/chartex" xmlns:cx4="http://schemas.microsoft.com/office/drawing/2016/5/10/chartex" xmlns:cx5="http://schemas.microsoft.com/office/drawing/2016/5/11/chartex" xmlns:cx6="http://schemas.microsoft.com/office/drawing/2016/5/12/chartex" xmlns:cx7="http://schemas.microsoft.com/office/drawing/2016/5/13/chartex" xmlns:cx8="http://schemas.microsoft.com/office/drawing/2016/5/14/chartex" xmlns:mc="http://schemas.openxmlformats.org/markup-compatibility/2006" xmlns:aink="http://schemas.microsoft.com/office/drawing/2016/ink" xmlns:am3d="http://schemas.microsoft.com/office/drawing/2017/model3d" xmlns:o="urn:schemas-microsoft-com:office:office" xmlns:oel="http://schemas.microsoft.com/office/2019/extlst" xmlns:r="http://schemas.openxmlformats.org/officeDocument/2006/relationships" xmlns:m="http://schemas.openxmlformats.org/officeDocument/2006/math" xmlns:v="urn:schemas-microsoft-com:vml" xmlns:wp14="http://schemas.microsoft.com/office/word/2010/wordprocessingDrawing" xmlns:wp="http://schemas.openxmlformats.org/drawingml/2006/wordprocessingDrawing" xmlns:w10="urn:schemas-microsoft-com:office:word" xmlns:w="http://schemas.openxmlformats.org/wordprocessingml/2006/main" xmlns:w14="http://schemas.microsoft.com/office/word/2010/wordml" xmlns:w15="http://schemas.microsoft.com/office/word/2012/wordml" xmlns:w16cex="http://schemas.microsoft.com/office/word/2018/wordml/cex" xmlns:w16cid="http://schemas.microsoft.com/office/word/2016/wordml/cid" xmlns:w16="http://schemas.microsoft.com/office/word/2018/wordml" xmlns:w16sdtdh="http://schemas.microsoft.com/office/word/2020/wordml/sdtdatahash" xmlns:w16se="http://schemas.microsoft.com/office/word/2015/wordml/symex" xmlns:wpg="http://schemas.microsoft.com/office/word/2010/wordprocessingGroup" xmlns:wpi="http://schemas.microsoft.com/office/word/2010/wordprocessingInk" xmlns:wne="http://schemas.microsoft.com/office/word/2006/wordml" xmlns:wps="http://schemas.microsoft.com/office/word/2010/wordprocessingShape" mc:Ignorable="w14 w15 w16se w16cid w16 w16cex w16sdtdh wp14">
+<w:hdr xmlns:wpc="http://schemas.microsoft.com/office/word/2010/wordprocessingCanvas" xmlns:cx="http://schemas.microsoft.com/office/drawing/2014/chartex" xmlns:cx1="http://schemas.microsoft.com/office/drawing/2015/9/8/chartex" xmlns:cx2="http://schemas.microsoft.com/office/drawing/2015/10/21/chartex" xmlns:cx3="http://schemas.microsoft.com/office/drawing/2016/5/9/chartex" xmlns:cx4="http://schemas.microsoft.com/office/drawing/2016/5/10/chartex" xmlns:cx5="http://schemas.microsoft.com/office/drawing/2016/5/11/chartex" xmlns:cx6="http://schemas.microsoft.com/office/drawing/2016/5/12/chartex" xmlns:cx7="http://schemas.microsoft.com/office/drawing/2016/5/13/chartex" xmlns:cx8="http://schemas.microsoft.com/office/drawing/2016/5/14/chartex" xmlns:mc="http://schemas.openxmlformats.org/markup-compatibility/2006" xmlns:aink="http://schemas.microsoft.com/office/drawing/2016/ink" xmlns:am3d="http://schemas.microsoft.com/office/drawing/2017/model3d" xmlns:o="urn:schemas-microsoft-com:office:office" xmlns:oel="http://schemas.microsoft.com/office/2019/extlst" xmlns:r="http://schemas.openxmlformats.org/officeDocument/2006/relationships" xmlns:m="http://schemas.openxmlformats.org/officeDocument/2006/math" xmlns:v="urn:schemas-microsoft-com:vml" xmlns:wp14="http://schemas.microsoft.com/office/word/2010/wordprocessingDrawing" xmlns:wp="http://schemas.openxmlformats.org/drawingml/2006/wordprocessingDrawing" xmlns:w10="urn:schemas-microsoft-com:office:word" xmlns:w="http://schemas.openxmlformats.org/wordprocessingml/2006/main" xmlns:w14="http://schemas.microsoft.com/office/word/2010/wordml" xmlns:w15="http://schemas.microsoft.com/office/word/2012/wordml" xmlns:w16cex="http://schemas.microsoft.com/office/word/2018/wordml/cex" xmlns:w16cid="http://schemas.microsoft.com/office/word/2016/wordml/cid" xmlns:w16="http://schemas.microsoft.com/office/word/2018/wordml" xmlns:w16du="http://schemas.microsoft.com/office/word/2023/wordml/word16du" xmlns:w16sdtdh="http://schemas.microsoft.com/office/word/2020/wordml/sdtdatahash" xmlns:w16se="http://schemas.microsoft.com/office/word/2015/wordml/symex" xmlns:wpg="http://schemas.microsoft.com/office/word/2010/wordprocessingGroup" xmlns:wpi="http://schemas.microsoft.com/office/word/2010/wordprocessingInk" xmlns:wne="http://schemas.microsoft.com/office/word/2006/wordml" xmlns:wps="http://schemas.microsoft.com/office/word/2010/wordprocessingShape" mc:Ignorable="w14 w15 w16se w16cid w16 w16cex w16sdtdh w16du wp14">
   <w:p>
     <w:pPr>
       <w:pStyle w:val="Zhlav"/>
@@ -5373,7 +5224,7 @@
 </file>
 
 <file path=word/header2.xml><?xml version="1.0" encoding="utf-8"?>
-<w:hdr xmlns:wpc="http://schemas.microsoft.com/office/word/2010/wordprocessingCanvas" xmlns:cx="http://schemas.microsoft.com/office/drawing/2014/chartex" xmlns:cx1="http://schemas.microsoft.com/office/drawing/2015/9/8/chartex" xmlns:cx2="http://schemas.microsoft.com/office/drawing/2015/10/21/chartex" xmlns:cx3="http://schemas.microsoft.com/office/drawing/2016/5/9/chartex" xmlns:cx4="http://schemas.microsoft.com/office/drawing/2016/5/10/chartex" xmlns:cx5="http://schemas.microsoft.com/office/drawing/2016/5/11/chartex" xmlns:cx6="http://schemas.microsoft.com/office/drawing/2016/5/12/chartex" xmlns:cx7="http://schemas.microsoft.com/office/drawing/2016/5/13/chartex" xmlns:cx8="http://schemas.microsoft.com/office/drawing/2016/5/14/chartex" xmlns:mc="http://schemas.openxmlformats.org/markup-compatibility/2006" xmlns:aink="http://schemas.microsoft.com/office/drawing/2016/ink" xmlns:am3d="http://schemas.microsoft.com/office/drawing/2017/model3d" xmlns:o="urn:schemas-microsoft-com:office:office" xmlns:oel="http://schemas.microsoft.com/office/2019/extlst" xmlns:r="http://schemas.openxmlformats.org/officeDocument/2006/relationships" xmlns:m="http://schemas.openxmlformats.org/officeDocument/2006/math" xmlns:v="urn:schemas-microsoft-com:vml" xmlns:wp14="http://schemas.microsoft.com/office/word/2010/wordprocessingDrawing" xmlns:wp="http://schemas.openxmlformats.org/drawingml/2006/wordprocessingDrawing" xmlns:w10="urn:schemas-microsoft-com:office:word" xmlns:w="http://schemas.openxmlformats.org/wordprocessingml/2006/main" xmlns:w14="http://schemas.microsoft.com/office/word/2010/wordml" xmlns:w15="http://schemas.microsoft.com/office/word/2012/wordml" xmlns:w16cex="http://schemas.microsoft.com/office/word/2018/wordml/cex" xmlns:w16cid="http://schemas.microsoft.com/office/word/2016/wordml/cid" xmlns:w16="http://schemas.microsoft.com/office/word/2018/wordml" xmlns:w16sdtdh="http://schemas.microsoft.com/office/word/2020/wordml/sdtdatahash" xmlns:w16se="http://schemas.microsoft.com/office/word/2015/wordml/symex" xmlns:wpg="http://schemas.microsoft.com/office/word/2010/wordprocessingGroup" xmlns:wpi="http://schemas.microsoft.com/office/word/2010/wordprocessingInk" xmlns:wne="http://schemas.microsoft.com/office/word/2006/wordml" xmlns:wps="http://schemas.microsoft.com/office/word/2010/wordprocessingShape" mc:Ignorable="w14 w15 w16se w16cid w16 w16cex w16sdtdh wp14">
+<w:hdr xmlns:wpc="http://schemas.microsoft.com/office/word/2010/wordprocessingCanvas" xmlns:cx="http://schemas.microsoft.com/office/drawing/2014/chartex" xmlns:cx1="http://schemas.microsoft.com/office/drawing/2015/9/8/chartex" xmlns:cx2="http://schemas.microsoft.com/office/drawing/2015/10/21/chartex" xmlns:cx3="http://schemas.microsoft.com/office/drawing/2016/5/9/chartex" xmlns:cx4="http://schemas.microsoft.com/office/drawing/2016/5/10/chartex" xmlns:cx5="http://schemas.microsoft.com/office/drawing/2016/5/11/chartex" xmlns:cx6="http://schemas.microsoft.com/office/drawing/2016/5/12/chartex" xmlns:cx7="http://schemas.microsoft.com/office/drawing/2016/5/13/chartex" xmlns:cx8="http://schemas.microsoft.com/office/drawing/2016/5/14/chartex" xmlns:mc="http://schemas.openxmlformats.org/markup-compatibility/2006" xmlns:aink="http://schemas.microsoft.com/office/drawing/2016/ink" xmlns:am3d="http://schemas.microsoft.com/office/drawing/2017/model3d" xmlns:o="urn:schemas-microsoft-com:office:office" xmlns:oel="http://schemas.microsoft.com/office/2019/extlst" xmlns:r="http://schemas.openxmlformats.org/officeDocument/2006/relationships" xmlns:m="http://schemas.openxmlformats.org/officeDocument/2006/math" xmlns:v="urn:schemas-microsoft-com:vml" xmlns:wp14="http://schemas.microsoft.com/office/word/2010/wordprocessingDrawing" xmlns:wp="http://schemas.openxmlformats.org/drawingml/2006/wordprocessingDrawing" xmlns:w10="urn:schemas-microsoft-com:office:word" xmlns:w="http://schemas.openxmlformats.org/wordprocessingml/2006/main" xmlns:w14="http://schemas.microsoft.com/office/word/2010/wordml" xmlns:w15="http://schemas.microsoft.com/office/word/2012/wordml" xmlns:w16cex="http://schemas.microsoft.com/office/word/2018/wordml/cex" xmlns:w16cid="http://schemas.microsoft.com/office/word/2016/wordml/cid" xmlns:w16="http://schemas.microsoft.com/office/word/2018/wordml" xmlns:w16du="http://schemas.microsoft.com/office/word/2023/wordml/word16du" xmlns:w16sdtdh="http://schemas.microsoft.com/office/word/2020/wordml/sdtdatahash" xmlns:w16se="http://schemas.microsoft.com/office/word/2015/wordml/symex" xmlns:wpg="http://schemas.microsoft.com/office/word/2010/wordprocessingGroup" xmlns:wpi="http://schemas.microsoft.com/office/word/2010/wordprocessingInk" xmlns:wne="http://schemas.microsoft.com/office/word/2006/wordml" xmlns:wps="http://schemas.microsoft.com/office/word/2010/wordprocessingShape" mc:Ignorable="w14 w15 w16se w16cid w16 w16cex w16sdtdh w16du wp14">
   <w:p>
     <w:pPr>
       <w:pStyle w:val="Zhlav"/>
@@ -5410,7 +5261,7 @@
 </file>
 
 <file path=word/header3.xml><?xml version="1.0" encoding="utf-8"?>
-<w:hdr xmlns:wpc="http://schemas.microsoft.com/office/word/2010/wordprocessingCanvas" xmlns:cx="http://schemas.microsoft.com/office/drawing/2014/chartex" xmlns:cx1="http://schemas.microsoft.com/office/drawing/2015/9/8/chartex" xmlns:cx2="http://schemas.microsoft.com/office/drawing/2015/10/21/chartex" xmlns:cx3="http://schemas.microsoft.com/office/drawing/2016/5/9/chartex" xmlns:cx4="http://schemas.microsoft.com/office/drawing/2016/5/10/chartex" xmlns:cx5="http://schemas.microsoft.com/office/drawing/2016/5/11/chartex" xmlns:cx6="http://schemas.microsoft.com/office/drawing/2016/5/12/chartex" xmlns:cx7="http://schemas.microsoft.com/office/drawing/2016/5/13/chartex" xmlns:cx8="http://schemas.microsoft.com/office/drawing/2016/5/14/chartex" xmlns:mc="http://schemas.openxmlformats.org/markup-compatibility/2006" xmlns:aink="http://schemas.microsoft.com/office/drawing/2016/ink" xmlns:am3d="http://schemas.microsoft.com/office/drawing/2017/model3d" xmlns:o="urn:schemas-microsoft-com:office:office" xmlns:oel="http://schemas.microsoft.com/office/2019/extlst" xmlns:r="http://schemas.openxmlformats.org/officeDocument/2006/relationships" xmlns:m="http://schemas.openxmlformats.org/officeDocument/2006/math" xmlns:v="urn:schemas-microsoft-com:vml" xmlns:wp14="http://schemas.microsoft.com/office/word/2010/wordprocessingDrawing" xmlns:wp="http://schemas.openxmlformats.org/drawingml/2006/wordprocessingDrawing" xmlns:w10="urn:schemas-microsoft-com:office:word" xmlns:w="http://schemas.openxmlformats.org/wordprocessingml/2006/main" xmlns:w14="http://schemas.microsoft.com/office/word/2010/wordml" xmlns:w15="http://schemas.microsoft.com/office/word/2012/wordml" xmlns:w16cex="http://schemas.microsoft.com/office/word/2018/wordml/cex" xmlns:w16cid="http://schemas.microsoft.com/office/word/2016/wordml/cid" xmlns:w16="http://schemas.microsoft.com/office/word/2018/wordml" xmlns:w16sdtdh="http://schemas.microsoft.com/office/word/2020/wordml/sdtdatahash" xmlns:w16se="http://schemas.microsoft.com/office/word/2015/wordml/symex" xmlns:wpg="http://schemas.microsoft.com/office/word/2010/wordprocessingGroup" xmlns:wpi="http://schemas.microsoft.com/office/word/2010/wordprocessingInk" xmlns:wne="http://schemas.microsoft.com/office/word/2006/wordml" xmlns:wps="http://schemas.microsoft.com/office/word/2010/wordprocessingShape" mc:Ignorable="w14 w15 w16se w16cid w16 w16cex w16sdtdh wp14">
+<w:hdr xmlns:wpc="http://schemas.microsoft.com/office/word/2010/wordprocessingCanvas" xmlns:cx="http://schemas.microsoft.com/office/drawing/2014/chartex" xmlns:cx1="http://schemas.microsoft.com/office/drawing/2015/9/8/chartex" xmlns:cx2="http://schemas.microsoft.com/office/drawing/2015/10/21/chartex" xmlns:cx3="http://schemas.microsoft.com/office/drawing/2016/5/9/chartex" xmlns:cx4="http://schemas.microsoft.com/office/drawing/2016/5/10/chartex" xmlns:cx5="http://schemas.microsoft.com/office/drawing/2016/5/11/chartex" xmlns:cx6="http://schemas.microsoft.com/office/drawing/2016/5/12/chartex" xmlns:cx7="http://schemas.microsoft.com/office/drawing/2016/5/13/chartex" xmlns:cx8="http://schemas.microsoft.com/office/drawing/2016/5/14/chartex" xmlns:mc="http://schemas.openxmlformats.org/markup-compatibility/2006" xmlns:aink="http://schemas.microsoft.com/office/drawing/2016/ink" xmlns:am3d="http://schemas.microsoft.com/office/drawing/2017/model3d" xmlns:o="urn:schemas-microsoft-com:office:office" xmlns:oel="http://schemas.microsoft.com/office/2019/extlst" xmlns:r="http://schemas.openxmlformats.org/officeDocument/2006/relationships" xmlns:m="http://schemas.openxmlformats.org/officeDocument/2006/math" xmlns:v="urn:schemas-microsoft-com:vml" xmlns:wp14="http://schemas.microsoft.com/office/word/2010/wordprocessingDrawing" xmlns:wp="http://schemas.openxmlformats.org/drawingml/2006/wordprocessingDrawing" xmlns:w10="urn:schemas-microsoft-com:office:word" xmlns:w="http://schemas.openxmlformats.org/wordprocessingml/2006/main" xmlns:w14="http://schemas.microsoft.com/office/word/2010/wordml" xmlns:w15="http://schemas.microsoft.com/office/word/2012/wordml" xmlns:w16cex="http://schemas.microsoft.com/office/word/2018/wordml/cex" xmlns:w16cid="http://schemas.microsoft.com/office/word/2016/wordml/cid" xmlns:w16="http://schemas.microsoft.com/office/word/2018/wordml" xmlns:w16du="http://schemas.microsoft.com/office/word/2023/wordml/word16du" xmlns:w16sdtdh="http://schemas.microsoft.com/office/word/2020/wordml/sdtdatahash" xmlns:w16se="http://schemas.microsoft.com/office/word/2015/wordml/symex" xmlns:wpg="http://schemas.microsoft.com/office/word/2010/wordprocessingGroup" xmlns:wpi="http://schemas.microsoft.com/office/word/2010/wordprocessingInk" xmlns:wne="http://schemas.microsoft.com/office/word/2006/wordml" xmlns:wps="http://schemas.microsoft.com/office/word/2010/wordprocessingShape" mc:Ignorable="w14 w15 w16se w16cid w16 w16cex w16sdtdh w16du wp14">
   <w:p>
     <w:pPr>
       <w:pStyle w:val="Zhlav"/>
@@ -5420,7 +5271,7 @@
 </file>
 
 <file path=word/header4.xml><?xml version="1.0" encoding="utf-8"?>
-<w:hdr xmlns:wpc="http://schemas.microsoft.com/office/word/2010/wordprocessingCanvas" xmlns:cx="http://schemas.microsoft.com/office/drawing/2014/chartex" xmlns:cx1="http://schemas.microsoft.com/office/drawing/2015/9/8/chartex" xmlns:cx2="http://schemas.microsoft.com/office/drawing/2015/10/21/chartex" xmlns:cx3="http://schemas.microsoft.com/office/drawing/2016/5/9/chartex" xmlns:cx4="http://schemas.microsoft.com/office/drawing/2016/5/10/chartex" xmlns:cx5="http://schemas.microsoft.com/office/drawing/2016/5/11/chartex" xmlns:cx6="http://schemas.microsoft.com/office/drawing/2016/5/12/chartex" xmlns:cx7="http://schemas.microsoft.com/office/drawing/2016/5/13/chartex" xmlns:cx8="http://schemas.microsoft.com/office/drawing/2016/5/14/chartex" xmlns:mc="http://schemas.openxmlformats.org/markup-compatibility/2006" xmlns:aink="http://schemas.microsoft.com/office/drawing/2016/ink" xmlns:am3d="http://schemas.microsoft.com/office/drawing/2017/model3d" xmlns:o="urn:schemas-microsoft-com:office:office" xmlns:oel="http://schemas.microsoft.com/office/2019/extlst" xmlns:r="http://schemas.openxmlformats.org/officeDocument/2006/relationships" xmlns:m="http://schemas.openxmlformats.org/officeDocument/2006/math" xmlns:v="urn:schemas-microsoft-com:vml" xmlns:wp14="http://schemas.microsoft.com/office/word/2010/wordprocessingDrawing" xmlns:wp="http://schemas.openxmlformats.org/drawingml/2006/wordprocessingDrawing" xmlns:w10="urn:schemas-microsoft-com:office:word" xmlns:w="http://schemas.openxmlformats.org/wordprocessingml/2006/main" xmlns:w14="http://schemas.microsoft.com/office/word/2010/wordml" xmlns:w15="http://schemas.microsoft.com/office/word/2012/wordml" xmlns:w16cex="http://schemas.microsoft.com/office/word/2018/wordml/cex" xmlns:w16cid="http://schemas.microsoft.com/office/word/2016/wordml/cid" xmlns:w16="http://schemas.microsoft.com/office/word/2018/wordml" xmlns:w16sdtdh="http://schemas.microsoft.com/office/word/2020/wordml/sdtdatahash" xmlns:w16se="http://schemas.microsoft.com/office/word/2015/wordml/symex" xmlns:wpg="http://schemas.microsoft.com/office/word/2010/wordprocessingGroup" xmlns:wpi="http://schemas.microsoft.com/office/word/2010/wordprocessingInk" xmlns:wne="http://schemas.microsoft.com/office/word/2006/wordml" xmlns:wps="http://schemas.microsoft.com/office/word/2010/wordprocessingShape" mc:Ignorable="w14 w15 w16se w16cid w16 w16cex w16sdtdh wp14">
+<w:hdr xmlns:wpc="http://schemas.microsoft.com/office/word/2010/wordprocessingCanvas" xmlns:cx="http://schemas.microsoft.com/office/drawing/2014/chartex" xmlns:cx1="http://schemas.microsoft.com/office/drawing/2015/9/8/chartex" xmlns:cx2="http://schemas.microsoft.com/office/drawing/2015/10/21/chartex" xmlns:cx3="http://schemas.microsoft.com/office/drawing/2016/5/9/chartex" xmlns:cx4="http://schemas.microsoft.com/office/drawing/2016/5/10/chartex" xmlns:cx5="http://schemas.microsoft.com/office/drawing/2016/5/11/chartex" xmlns:cx6="http://schemas.microsoft.com/office/drawing/2016/5/12/chartex" xmlns:cx7="http://schemas.microsoft.com/office/drawing/2016/5/13/chartex" xmlns:cx8="http://schemas.microsoft.com/office/drawing/2016/5/14/chartex" xmlns:mc="http://schemas.openxmlformats.org/markup-compatibility/2006" xmlns:aink="http://schemas.microsoft.com/office/drawing/2016/ink" xmlns:am3d="http://schemas.microsoft.com/office/drawing/2017/model3d" xmlns:o="urn:schemas-microsoft-com:office:office" xmlns:oel="http://schemas.microsoft.com/office/2019/extlst" xmlns:r="http://schemas.openxmlformats.org/officeDocument/2006/relationships" xmlns:m="http://schemas.openxmlformats.org/officeDocument/2006/math" xmlns:v="urn:schemas-microsoft-com:vml" xmlns:wp14="http://schemas.microsoft.com/office/word/2010/wordprocessingDrawing" xmlns:wp="http://schemas.openxmlformats.org/drawingml/2006/wordprocessingDrawing" xmlns:w10="urn:schemas-microsoft-com:office:word" xmlns:w="http://schemas.openxmlformats.org/wordprocessingml/2006/main" xmlns:w14="http://schemas.microsoft.com/office/word/2010/wordml" xmlns:w15="http://schemas.microsoft.com/office/word/2012/wordml" xmlns:w16cex="http://schemas.microsoft.com/office/word/2018/wordml/cex" xmlns:w16cid="http://schemas.microsoft.com/office/word/2016/wordml/cid" xmlns:w16="http://schemas.microsoft.com/office/word/2018/wordml" xmlns:w16du="http://schemas.microsoft.com/office/word/2023/wordml/word16du" xmlns:w16sdtdh="http://schemas.microsoft.com/office/word/2020/wordml/sdtdatahash" xmlns:w16se="http://schemas.microsoft.com/office/word/2015/wordml/symex" xmlns:wpg="http://schemas.microsoft.com/office/word/2010/wordprocessingGroup" xmlns:wpi="http://schemas.microsoft.com/office/word/2010/wordprocessingInk" xmlns:wne="http://schemas.microsoft.com/office/word/2006/wordml" xmlns:wps="http://schemas.microsoft.com/office/word/2010/wordprocessingShape" mc:Ignorable="w14 w15 w16se w16cid w16 w16cex w16sdtdh w16du wp14">
   <w:p>
     <w:pPr>
       <w:pStyle w:val="Zhlav"/>
@@ -5430,7 +5281,7 @@
 </file>
 
 <file path=word/numbering.xml><?xml version="1.0" encoding="utf-8"?>
-<w:numbering xmlns:wpc="http://schemas.microsoft.com/office/word/2010/wordprocessingCanvas" xmlns:cx="http://schemas.microsoft.com/office/drawing/2014/chartex" xmlns:cx1="http://schemas.microsoft.com/office/drawing/2015/9/8/chartex" xmlns:cx2="http://schemas.microsoft.com/office/drawing/2015/10/21/chartex" xmlns:cx3="http://schemas.microsoft.com/office/drawing/2016/5/9/chartex" xmlns:cx4="http://schemas.microsoft.com/office/drawing/2016/5/10/chartex" xmlns:cx5="http://schemas.microsoft.com/office/drawing/2016/5/11/chartex" xmlns:cx6="http://schemas.microsoft.com/office/drawing/2016/5/12/chartex" xmlns:cx7="http://schemas.microsoft.com/office/drawing/2016/5/13/chartex" xmlns:cx8="http://schemas.microsoft.com/office/drawing/2016/5/14/chartex" xmlns:mc="http://schemas.openxmlformats.org/markup-compatibility/2006" xmlns:aink="http://schemas.microsoft.com/office/drawing/2016/ink" xmlns:am3d="http://schemas.microsoft.com/office/drawing/2017/model3d" xmlns:o="urn:schemas-microsoft-com:office:office" xmlns:oel="http://schemas.microsoft.com/office/2019/extlst" xmlns:r="http://schemas.openxmlformats.org/officeDocument/2006/relationships" xmlns:m="http://schemas.openxmlformats.org/officeDocument/2006/math" xmlns:v="urn:schemas-microsoft-com:vml" xmlns:wp14="http://schemas.microsoft.com/office/word/2010/wordprocessingDrawing" xmlns:wp="http://schemas.openxmlformats.org/drawingml/2006/wordprocessingDrawing" xmlns:w10="urn:schemas-microsoft-com:office:word" xmlns:w="http://schemas.openxmlformats.org/wordprocessingml/2006/main" xmlns:w14="http://schemas.microsoft.com/office/word/2010/wordml" xmlns:w15="http://schemas.microsoft.com/office/word/2012/wordml" xmlns:w16cex="http://schemas.microsoft.com/office/word/2018/wordml/cex" xmlns:w16cid="http://schemas.microsoft.com/office/word/2016/wordml/cid" xmlns:w16="http://schemas.microsoft.com/office/word/2018/wordml" xmlns:w16sdtdh="http://schemas.microsoft.com/office/word/2020/wordml/sdtdatahash" xmlns:w16se="http://schemas.microsoft.com/office/word/2015/wordml/symex" xmlns:wpg="http://schemas.microsoft.com/office/word/2010/wordprocessingGroup" xmlns:wpi="http://schemas.microsoft.com/office/word/2010/wordprocessingInk" xmlns:wne="http://schemas.microsoft.com/office/word/2006/wordml" xmlns:wps="http://schemas.microsoft.com/office/word/2010/wordprocessingShape" mc:Ignorable="w14 w15 w16se w16cid w16 w16cex w16sdtdh wp14">
+<w:numbering xmlns:wpc="http://schemas.microsoft.com/office/word/2010/wordprocessingCanvas" xmlns:cx="http://schemas.microsoft.com/office/drawing/2014/chartex" xmlns:cx1="http://schemas.microsoft.com/office/drawing/2015/9/8/chartex" xmlns:cx2="http://schemas.microsoft.com/office/drawing/2015/10/21/chartex" xmlns:cx3="http://schemas.microsoft.com/office/drawing/2016/5/9/chartex" xmlns:cx4="http://schemas.microsoft.com/office/drawing/2016/5/10/chartex" xmlns:cx5="http://schemas.microsoft.com/office/drawing/2016/5/11/chartex" xmlns:cx6="http://schemas.microsoft.com/office/drawing/2016/5/12/chartex" xmlns:cx7="http://schemas.microsoft.com/office/drawing/2016/5/13/chartex" xmlns:cx8="http://schemas.microsoft.com/office/drawing/2016/5/14/chartex" xmlns:mc="http://schemas.openxmlformats.org/markup-compatibility/2006" xmlns:aink="http://schemas.microsoft.com/office/drawing/2016/ink" xmlns:am3d="http://schemas.microsoft.com/office/drawing/2017/model3d" xmlns:o="urn:schemas-microsoft-com:office:office" xmlns:oel="http://schemas.microsoft.com/office/2019/extlst" xmlns:r="http://schemas.openxmlformats.org/officeDocument/2006/relationships" xmlns:m="http://schemas.openxmlformats.org/officeDocument/2006/math" xmlns:v="urn:schemas-microsoft-com:vml" xmlns:wp14="http://schemas.microsoft.com/office/word/2010/wordprocessingDrawing" xmlns:wp="http://schemas.openxmlformats.org/drawingml/2006/wordprocessingDrawing" xmlns:w10="urn:schemas-microsoft-com:office:word" xmlns:w="http://schemas.openxmlformats.org/wordprocessingml/2006/main" xmlns:w14="http://schemas.microsoft.com/office/word/2010/wordml" xmlns:w15="http://schemas.microsoft.com/office/word/2012/wordml" xmlns:w16cex="http://schemas.microsoft.com/office/word/2018/wordml/cex" xmlns:w16cid="http://schemas.microsoft.com/office/word/2016/wordml/cid" xmlns:w16="http://schemas.microsoft.com/office/word/2018/wordml" xmlns:w16du="http://schemas.microsoft.com/office/word/2023/wordml/word16du" xmlns:w16sdtdh="http://schemas.microsoft.com/office/word/2020/wordml/sdtdatahash" xmlns:w16se="http://schemas.microsoft.com/office/word/2015/wordml/symex" xmlns:wpg="http://schemas.microsoft.com/office/word/2010/wordprocessingGroup" xmlns:wpi="http://schemas.microsoft.com/office/word/2010/wordprocessingInk" xmlns:wne="http://schemas.microsoft.com/office/word/2006/wordml" xmlns:wps="http://schemas.microsoft.com/office/word/2010/wordprocessingShape" mc:Ignorable="w14 w15 w16se w16cid w16 w16cex w16sdtdh w16du wp14">
   <w:abstractNum w:abstractNumId="0" w15:restartNumberingAfterBreak="0">
     <w:nsid w:val="02470362"/>
     <w:multiLevelType w:val="hybridMultilevel"/>
@@ -7378,7 +7229,7 @@
 </file>
 
 <file path=word/styles.xml><?xml version="1.0" encoding="utf-8"?>
-<w:styles xmlns:mc="http://schemas.openxmlformats.org/markup-compatibility/2006" xmlns:r="http://schemas.openxmlformats.org/officeDocument/2006/relationships" xmlns:w="http://schemas.openxmlformats.org/wordprocessingml/2006/main" xmlns:w14="http://schemas.microsoft.com/office/word/2010/wordml" xmlns:w15="http://schemas.microsoft.com/office/word/2012/wordml" xmlns:w16cex="http://schemas.microsoft.com/office/word/2018/wordml/cex" xmlns:w16cid="http://schemas.microsoft.com/office/word/2016/wordml/cid" xmlns:w16="http://schemas.microsoft.com/office/word/2018/wordml" xmlns:w16sdtdh="http://schemas.microsoft.com/office/word/2020/wordml/sdtdatahash" xmlns:w16se="http://schemas.microsoft.com/office/word/2015/wordml/symex" mc:Ignorable="w14 w15 w16se w16cid w16 w16cex w16sdtdh">
+<w:styles xmlns:mc="http://schemas.openxmlformats.org/markup-compatibility/2006" xmlns:r="http://schemas.openxmlformats.org/officeDocument/2006/relationships" xmlns:w="http://schemas.openxmlformats.org/wordprocessingml/2006/main" xmlns:w14="http://schemas.microsoft.com/office/word/2010/wordml" xmlns:w15="http://schemas.microsoft.com/office/word/2012/wordml" xmlns:w16cex="http://schemas.microsoft.com/office/word/2018/wordml/cex" xmlns:w16cid="http://schemas.microsoft.com/office/word/2016/wordml/cid" xmlns:w16="http://schemas.microsoft.com/office/word/2018/wordml" xmlns:w16du="http://schemas.microsoft.com/office/word/2023/wordml/word16du" xmlns:w16sdtdh="http://schemas.microsoft.com/office/word/2020/wordml/sdtdatahash" xmlns:w16se="http://schemas.microsoft.com/office/word/2015/wordml/symex" mc:Ignorable="w14 w15 w16se w16cid w16 w16cex w16sdtdh w16du">
   <w:docDefaults>
     <w:rPrDefault>
       <w:rPr>

</xml_diff>